<commit_message>
added postman_collection.json for testing
</commit_message>
<xml_diff>
--- a/documentation/abstract.major.docx
+++ b/documentation/abstract.major.docx
@@ -449,15 +449,6 @@
         </w:rPr>
         <w:t xml:space="preserve"> </w:t>
       </w:r>
-    </w:p>
-    <w:p>
-      <w:pPr>
-        <w:rPr>
-          <w:rFonts w:ascii="Times New Roman" w:hAnsi="Times New Roman" w:cs="Times New Roman"/>
-          <w:sz w:val="24"/>
-          <w:szCs w:val="24"/>
-        </w:rPr>
-      </w:pPr>
     </w:p>
     <w:sectPr>
       <w:pgSz w:w="11906" w:h="16838"/>

</xml_diff>